<commit_message>
last commit for a while
</commit_message>
<xml_diff>
--- a/Project Update.docx
+++ b/Project Update.docx
@@ -11,7 +11,7 @@
         </w:numPr>
       </w:pPr>
       <w:r>
-        <w:t>Renamed covid_explanatory_analysis file to “Covid Data Normalization” file</w:t>
+        <w:t>Renamed covid_explanatory_analysis file to Covid Data Normalization file</w:t>
       </w:r>
       <w:r>
         <w:t xml:space="preserve"> </w:t>
@@ -26,7 +26,16 @@
         </w:numPr>
       </w:pPr>
       <w:r>
-        <w:t>Renamed “Split Tables” jupyter notebook file to “Split By Continent”</w:t>
+        <w:t xml:space="preserve">Renamed Split Tables jupyter notebook file to </w:t>
+      </w:r>
+      <w:r>
+        <w:t>“</w:t>
+      </w:r>
+      <w:r>
+        <w:t>Split By Continent</w:t>
+      </w:r>
+      <w:r>
+        <w:t>”</w:t>
       </w:r>
     </w:p>
     <w:p>
@@ -38,19 +47,7 @@
         </w:numPr>
       </w:pPr>
       <w:r>
-        <w:t xml:space="preserve">In </w:t>
-      </w:r>
-      <w:r>
-        <w:t>“Covid Data Normalization” file</w:t>
-      </w:r>
-      <w:r>
-        <w:t xml:space="preserve"> split the covid_deaths table into a table that appears once per location, table with columns that are about death (e.g. total_deaths) and a table with the other columns and placed them in </w:t>
-      </w:r>
-      <w:r>
-        <w:t>dataframe</w:t>
-      </w:r>
-      <w:r>
-        <w:t>s named “country”, “death”, “other”</w:t>
+        <w:t>In Covid Data Normalization file split the covid_deaths table into a table that appears once per location, table with columns that are about death (e.g. total_deaths) and a table with the other columns and placed them in dataframes named country, death, other</w:t>
       </w:r>
     </w:p>
     <w:p>
@@ -62,10 +59,73 @@
         </w:numPr>
       </w:pPr>
       <w:r>
-        <w:t xml:space="preserve">Placed “country” data in country.csv, “death” data in death.csv, “other” data into </w:t>
-      </w:r>
-      <w:r>
-        <w:t>cases.csv in “DB Project” folder (should move it out to main file).</w:t>
+        <w:t xml:space="preserve">Placed country data in country.csv, death data in death.csv, other data into </w:t>
+      </w:r>
+      <w:r>
+        <w:t>cases.csv in DB Project folder (should move it out to main file).</w:t>
+      </w:r>
+    </w:p>
+    <w:p>
+      <w:pPr>
+        <w:pStyle w:val="ListParagraph"/>
+        <w:numPr>
+          <w:ilvl w:val="0"/>
+          <w:numId w:val="1"/>
+        </w:numPr>
+      </w:pPr>
+      <w:r>
+        <w:t>Moved DB Project folder (a folder containing the csv files containing all the rows for that database with all tables in 3</w:t>
+      </w:r>
+      <w:r>
+        <w:rPr>
+          <w:vertAlign w:val="superscript"/>
+        </w:rPr>
+        <w:t>rd</w:t>
+      </w:r>
+      <w:r>
+        <w:t xml:space="preserve"> normal form) to the main folder.</w:t>
+      </w:r>
+    </w:p>
+    <w:p>
+      <w:pPr>
+        <w:pStyle w:val="ListParagraph"/>
+        <w:numPr>
+          <w:ilvl w:val="0"/>
+          <w:numId w:val="1"/>
+        </w:numPr>
+      </w:pPr>
+      <w:r>
+        <w:t>Made some adjustments to the Covid Data Normalization file.</w:t>
+      </w:r>
+    </w:p>
+    <w:p>
+      <w:pPr>
+        <w:pStyle w:val="ListParagraph"/>
+        <w:numPr>
+          <w:ilvl w:val="0"/>
+          <w:numId w:val="1"/>
+        </w:numPr>
+      </w:pPr>
+      <w:r>
+        <w:t>Will only focus on covid death for now.</w:t>
+      </w:r>
+    </w:p>
+    <w:p>
+      <w:pPr>
+        <w:pStyle w:val="ListParagraph"/>
+        <w:numPr>
+          <w:ilvl w:val="0"/>
+          <w:numId w:val="1"/>
+        </w:numPr>
+      </w:pPr>
+      <w:r>
+        <w:t>Only performing some SQL queries and adding finishing touches to my tableau</w:t>
+      </w:r>
+      <w:r>
+        <w:t xml:space="preserve"> </w:t>
+      </w:r>
+      <w:r>
+        <w:t>dashboard and the project will be complete.</w:t>
       </w:r>
     </w:p>
     <w:sectPr>

</xml_diff>